<commit_message>
Sunday Evening - Cut 2
Sunday Evening - Cut 2
</commit_message>
<xml_diff>
--- a/Analysis.docx
+++ b/Analysis.docx
@@ -46,46 +46,69 @@
           <w:b/>
           <w:bCs/>
         </w:rPr>
-        <w:t>Age and Gender</w:t>
-      </w:r>
-      <w:r>
-        <w:rPr>
-          <w:b/>
-          <w:bCs/>
-        </w:rPr>
-        <w:t xml:space="preserve"> Analysis of customers coupon acceptance – </w:t>
-      </w:r>
-    </w:p>
-    <w:p>
-      <w:pPr>
-        <w:rPr>
-          <w:rFonts w:ascii="Lato" w:hAnsi="Lato"/>
-          <w:b/>
-          <w:bCs/>
-          <w:color w:val="000000"/>
-          <w:shd w:val="clear" w:color="auto" w:fill="FFFFFF"/>
-        </w:rPr>
-      </w:pPr>
-    </w:p>
-    <w:p>
-      <w:pPr>
-        <w:rPr>
-          <w:rFonts w:ascii="Lato" w:hAnsi="Lato"/>
-          <w:b/>
-          <w:bCs/>
-          <w:color w:val="000000"/>
-          <w:shd w:val="clear" w:color="auto" w:fill="FFFFFF"/>
-        </w:rPr>
-      </w:pPr>
-      <w:r>
-        <w:rPr>
-          <w:rFonts w:ascii="Lato" w:hAnsi="Lato"/>
-          <w:b/>
-          <w:bCs/>
-          <w:color w:val="000000"/>
-          <w:shd w:val="clear" w:color="auto" w:fill="FFFFFF"/>
-        </w:rPr>
-        <w:t>Below age 21 show greater tendency to accept the coupons.</w:t>
+        <w:t xml:space="preserve">Age and Gender Analysis of customers coupon acceptance – </w:t>
+      </w:r>
+    </w:p>
+    <w:p>
+      <w:pPr>
+        <w:rPr>
+          <w:rFonts w:ascii="Lato" w:hAnsi="Lato"/>
+          <w:b/>
+          <w:bCs/>
+          <w:color w:val="000000"/>
+          <w:shd w:val="clear" w:color="auto" w:fill="FFFFFF"/>
+        </w:rPr>
+      </w:pPr>
+    </w:p>
+    <w:p>
+      <w:pPr>
+        <w:rPr>
+          <w:rFonts w:ascii="Lato" w:hAnsi="Lato"/>
+          <w:b/>
+          <w:bCs/>
+          <w:color w:val="000000"/>
+          <w:shd w:val="clear" w:color="auto" w:fill="FFFFFF"/>
+        </w:rPr>
+      </w:pPr>
+      <w:r>
+        <w:rPr>
+          <w:rFonts w:ascii="Lato" w:hAnsi="Lato"/>
+          <w:b/>
+          <w:bCs/>
+          <w:color w:val="000000"/>
+          <w:shd w:val="clear" w:color="auto" w:fill="FFFFFF"/>
+        </w:rPr>
+        <w:t>At age 21 it</w:t>
+      </w:r>
+      <w:r>
+        <w:rPr>
+          <w:rFonts w:ascii="Lato" w:hAnsi="Lato"/>
+          <w:b/>
+          <w:bCs/>
+          <w:color w:val="000000"/>
+          <w:shd w:val="clear" w:color="auto" w:fill="FFFFFF"/>
+        </w:rPr>
+        <w:t xml:space="preserve"> show</w:t>
+      </w:r>
+      <w:r>
+        <w:rPr>
+          <w:rFonts w:ascii="Lato" w:hAnsi="Lato"/>
+          <w:b/>
+          <w:bCs/>
+          <w:color w:val="000000"/>
+          <w:shd w:val="clear" w:color="auto" w:fill="FFFFFF"/>
+        </w:rPr>
+        <w:t>s the</w:t>
+      </w:r>
+      <w:r>
+        <w:rPr>
+          <w:rFonts w:ascii="Lato" w:hAnsi="Lato"/>
+          <w:b/>
+          <w:bCs/>
+          <w:color w:val="000000"/>
+          <w:shd w:val="clear" w:color="auto" w:fill="FFFFFF"/>
+        </w:rPr>
+        <w:t xml:space="preserve"> greater tendency to accept the coupons.</w:t>
       </w:r>
     </w:p>
     <w:p>
@@ -309,6 +332,7 @@
         <w:rPr>
           <w:b/>
           <w:bCs/>
+          <w:noProof/>
         </w:rPr>
         <w:drawing>
           <wp:inline distT="0" distB="0" distL="0" distR="0" wp14:anchorId="27901F27" wp14:editId="25B498A4">
@@ -415,35 +439,29 @@
           <w:bCs/>
         </w:rPr>
         <w:lastRenderedPageBreak/>
-        <w:t>Occupation</w:t>
-      </w:r>
-      <w:r>
-        <w:rPr>
-          <w:b/>
-          <w:bCs/>
-        </w:rPr>
-        <w:t xml:space="preserve"> Analysis of customers coupon acceptance – </w:t>
-      </w:r>
-    </w:p>
-    <w:p>
-      <w:pPr>
-        <w:rPr>
-          <w:b/>
-          <w:bCs/>
-        </w:rPr>
-      </w:pPr>
-    </w:p>
-    <w:p>
-      <w:pPr>
-        <w:rPr>
-          <w:b/>
-          <w:bCs/>
-        </w:rPr>
-      </w:pPr>
-      <w:r>
-        <w:rPr>
-          <w:b/>
-          <w:bCs/>
+        <w:t xml:space="preserve">Occupation Analysis of customers coupon acceptance – </w:t>
+      </w:r>
+    </w:p>
+    <w:p>
+      <w:pPr>
+        <w:rPr>
+          <w:b/>
+          <w:bCs/>
+        </w:rPr>
+      </w:pPr>
+    </w:p>
+    <w:p>
+      <w:pPr>
+        <w:rPr>
+          <w:b/>
+          <w:bCs/>
+        </w:rPr>
+      </w:pPr>
+      <w:r>
+        <w:rPr>
+          <w:b/>
+          <w:bCs/>
+          <w:noProof/>
         </w:rPr>
         <w:drawing>
           <wp:inline distT="0" distB="0" distL="0" distR="0" wp14:anchorId="3FDAC848" wp14:editId="69805C26">
@@ -494,21 +512,7 @@
         <w:rPr>
           <w:rFonts w:ascii="Segoe UI" w:hAnsi="Segoe UI" w:cs="Segoe UI"/>
         </w:rPr>
-        <w:t xml:space="preserve">Healthcare Support occupation has the highest acceptance rate 69%. Retired customers </w:t>
-      </w:r>
-      <w:proofErr w:type="gramStart"/>
-      <w:r>
-        <w:rPr>
-          <w:rFonts w:ascii="Segoe UI" w:hAnsi="Segoe UI" w:cs="Segoe UI"/>
-        </w:rPr>
-        <w:t>accepts</w:t>
-      </w:r>
-      <w:proofErr w:type="gramEnd"/>
-      <w:r>
-        <w:rPr>
-          <w:rFonts w:ascii="Segoe UI" w:hAnsi="Segoe UI" w:cs="Segoe UI"/>
-        </w:rPr>
-        <w:t xml:space="preserve"> the least 54%.</w:t>
+        <w:t>Healthcare Support occupation has the highest acceptance rate 69%. Retired customers accepts the least 54%.</w:t>
       </w:r>
     </w:p>
     <w:p>

</xml_diff>

<commit_message>
Sunday Evening - Cut 4
Sunday Evening - Cut 4
</commit_message>
<xml_diff>
--- a/Analysis.docx
+++ b/Analysis.docx
@@ -109,6 +109,16 @@
           <w:shd w:val="clear" w:color="auto" w:fill="FFFFFF"/>
         </w:rPr>
         <w:t xml:space="preserve"> greater tendency to accept the coupons.</w:t>
+      </w:r>
+      <w:r>
+        <w:rPr>
+          <w:rFonts w:ascii="Lato" w:hAnsi="Lato"/>
+          <w:b/>
+          <w:bCs/>
+          <w:color w:val="000000"/>
+          <w:shd w:val="clear" w:color="auto" w:fill="FFFFFF"/>
+        </w:rPr>
+        <w:t xml:space="preserve"> </w:t>
       </w:r>
     </w:p>
     <w:p>
@@ -512,7 +522,21 @@
         <w:rPr>
           <w:rFonts w:ascii="Segoe UI" w:hAnsi="Segoe UI" w:cs="Segoe UI"/>
         </w:rPr>
-        <w:t>Healthcare Support occupation has the highest acceptance rate 69%. Retired customers accepts the least 54%.</w:t>
+        <w:t xml:space="preserve">Healthcare Support occupation has the highest acceptance rate 69%. Retired customers </w:t>
+      </w:r>
+      <w:proofErr w:type="gramStart"/>
+      <w:r>
+        <w:rPr>
+          <w:rFonts w:ascii="Segoe UI" w:hAnsi="Segoe UI" w:cs="Segoe UI"/>
+        </w:rPr>
+        <w:t>accepts</w:t>
+      </w:r>
+      <w:proofErr w:type="gramEnd"/>
+      <w:r>
+        <w:rPr>
+          <w:rFonts w:ascii="Segoe UI" w:hAnsi="Segoe UI" w:cs="Segoe UI"/>
+        </w:rPr>
+        <w:t xml:space="preserve"> the least 54%.</w:t>
       </w:r>
     </w:p>
     <w:p>

</xml_diff>